<commit_message>
1ere migration BDD ok
</commit_message>
<xml_diff>
--- a/myotherdocs/enonce.docx
+++ b/myotherdocs/enonce.docx
@@ -13,6 +13,7 @@
           <w:szCs w:val="36"/>
         </w:rPr>
       </w:pPr>
+      <w:proofErr w:type="spellStart"/>
       <w:r>
         <w:rPr>
           <w:b/>
@@ -23,6 +24,7 @@
         </w:rPr>
         <w:t>TashPistache</w:t>
       </w:r>
+      <w:proofErr w:type="spellEnd"/>
     </w:p>
     <w:p>
       <w:pPr>
@@ -60,7 +62,7 @@
                     <pic:cNvPicPr/>
                   </pic:nvPicPr>
                   <pic:blipFill>
-                    <a:blip r:embed="rId5"/>
+                    <a:blip r:embed="rId8"/>
                     <a:stretch>
                       <a:fillRect/>
                     </a:stretch>
@@ -105,7 +107,7 @@
                     <pic:cNvPicPr/>
                   </pic:nvPicPr>
                   <pic:blipFill>
-                    <a:blip r:embed="rId6"/>
+                    <a:blip r:embed="rId9"/>
                     <a:stretch>
                       <a:fillRect/>
                     </a:stretch>
@@ -151,7 +153,7 @@
                     <pic:cNvPicPr/>
                   </pic:nvPicPr>
                   <pic:blipFill>
-                    <a:blip r:embed="rId7"/>
+                    <a:blip r:embed="rId10"/>
                     <a:stretch>
                       <a:fillRect/>
                     </a:stretch>
@@ -197,9 +199,27 @@
       <w:r>
         <w:t xml:space="preserve">Créé mon projet Symfony avec </w:t>
       </w:r>
-      <w:r>
-        <w:t>symfony new --webapp my_project</w:t>
-      </w:r>
+      <w:proofErr w:type="spellStart"/>
+      <w:r>
+        <w:t>symfony</w:t>
+      </w:r>
+      <w:proofErr w:type="spellEnd"/>
+      <w:r>
+        <w:t xml:space="preserve"> new --</w:t>
+      </w:r>
+      <w:proofErr w:type="spellStart"/>
+      <w:r>
+        <w:t>webapp</w:t>
+      </w:r>
+      <w:proofErr w:type="spellEnd"/>
+      <w:r>
+        <w:t xml:space="preserve"> </w:t>
+      </w:r>
+      <w:proofErr w:type="spellStart"/>
+      <w:r>
+        <w:t>my_project</w:t>
+      </w:r>
+      <w:proofErr w:type="spellEnd"/>
     </w:p>
     <w:p>
       <w:pPr>
@@ -211,8 +231,18 @@
         <w:jc w:val="both"/>
       </w:pPr>
       <w:r>
-        <w:t>Créé mon repo GitHub et configuré mon .gitignore</w:t>
-      </w:r>
+        <w:t xml:space="preserve">Créé mon repo GitHub et configuré </w:t>
+      </w:r>
+      <w:proofErr w:type="gramStart"/>
+      <w:r>
+        <w:t>mon .</w:t>
+      </w:r>
+      <w:proofErr w:type="spellStart"/>
+      <w:r>
+        <w:t>gitignore</w:t>
+      </w:r>
+      <w:proofErr w:type="spellEnd"/>
+      <w:proofErr w:type="gramEnd"/>
     </w:p>
     <w:p>
       <w:pPr>
@@ -233,8 +263,13 @@
         <w:t xml:space="preserve"> Composer avec </w:t>
       </w:r>
       <w:r>
-        <w:t>composer install</w:t>
-      </w:r>
+        <w:t xml:space="preserve">composer </w:t>
+      </w:r>
+      <w:proofErr w:type="spellStart"/>
+      <w:r>
+        <w:t>install</w:t>
+      </w:r>
+      <w:proofErr w:type="spellEnd"/>
     </w:p>
     <w:p>
       <w:pPr>
@@ -246,15 +281,25 @@
         <w:jc w:val="both"/>
       </w:pPr>
       <w:r>
-        <w:t>Configuré mon fichier .env en commentant/décommentant les lignes nécessaires à la BDD</w:t>
-      </w:r>
-      <w:r>
-        <w:t xml:space="preserve"> (</w:t>
-      </w:r>
-      <w:r>
-        <w:t xml:space="preserve"> </w:t>
-      </w:r>
-      <w:hyperlink r:id="rId8" w:history="1">
+        <w:t xml:space="preserve">Configuré mon </w:t>
+      </w:r>
+      <w:proofErr w:type="gramStart"/>
+      <w:r>
+        <w:t>fichier .</w:t>
+      </w:r>
+      <w:proofErr w:type="spellStart"/>
+      <w:r>
+        <w:t>env</w:t>
+      </w:r>
+      <w:proofErr w:type="spellEnd"/>
+      <w:proofErr w:type="gramEnd"/>
+      <w:r>
+        <w:t xml:space="preserve"> en commentant/décommentant les lignes nécessaires à la BDD</w:t>
+      </w:r>
+      <w:r>
+        <w:t xml:space="preserve"> ( </w:t>
+      </w:r>
+      <w:hyperlink r:id="rId11" w:history="1">
         <w:r>
           <w:rPr>
             <w:rStyle w:val="Lienhypertexte"/>
@@ -276,10 +321,39 @@
         <w:jc w:val="both"/>
       </w:pPr>
       <w:r>
-        <w:t>Créé un utilisateur tashpistacheadmin sur PhpMyAdmin en modifiant la ligne dans .env avec les infos de connexion</w:t>
-      </w:r>
-      <w:r>
-        <w:t xml:space="preserve">. Attention, s’il y a des caracteres spéciaux dans le MDP il faut les encoder. </w:t>
+        <w:t xml:space="preserve">Créé un utilisateur </w:t>
+      </w:r>
+      <w:proofErr w:type="spellStart"/>
+      <w:r>
+        <w:t>tashpistacheadmin</w:t>
+      </w:r>
+      <w:proofErr w:type="spellEnd"/>
+      <w:r>
+        <w:t xml:space="preserve"> sur PhpMyAdmin en modifiant la ligne </w:t>
+      </w:r>
+      <w:proofErr w:type="gramStart"/>
+      <w:r>
+        <w:t>dans .</w:t>
+      </w:r>
+      <w:proofErr w:type="spellStart"/>
+      <w:r>
+        <w:t>env</w:t>
+      </w:r>
+      <w:proofErr w:type="spellEnd"/>
+      <w:proofErr w:type="gramEnd"/>
+      <w:r>
+        <w:t xml:space="preserve"> avec les infos de connexion</w:t>
+      </w:r>
+      <w:r>
+        <w:t xml:space="preserve">. Attention, s’il y a des </w:t>
+      </w:r>
+      <w:proofErr w:type="spellStart"/>
+      <w:r>
+        <w:t>caracteres</w:t>
+      </w:r>
+      <w:proofErr w:type="spellEnd"/>
+      <w:r>
+        <w:t xml:space="preserve"> spéciaux dans le MDP il faut les encoder. </w:t>
       </w:r>
     </w:p>
     <w:p>
@@ -303,6 +377,7 @@
     </w:p>
     <w:p>
       <w:pPr>
+        <w:jc w:val="both"/>
         <w:rPr>
           <w:i/>
           <w:iCs/>
@@ -313,7 +388,25 @@
           <w:i/>
           <w:iCs/>
         </w:rPr>
-        <w:t>Lorsque vous utilisez la commande make:entity de Symfony pour créer une entité, Symfony gère automatiquement la création de la clé primaire pour vous. Par défaut, une propriété id sera ajoutée à votre entité, qui sera utilisée comme clé primaire auto-incrémentée dans la base de données.</w:t>
+        <w:t xml:space="preserve">Lorsque vous utilisez la commande </w:t>
+      </w:r>
+      <w:proofErr w:type="spellStart"/>
+      <w:proofErr w:type="gramStart"/>
+      <w:r>
+        <w:rPr>
+          <w:i/>
+          <w:iCs/>
+        </w:rPr>
+        <w:t>make:entity</w:t>
+      </w:r>
+      <w:proofErr w:type="spellEnd"/>
+      <w:proofErr w:type="gramEnd"/>
+      <w:r>
+        <w:rPr>
+          <w:i/>
+          <w:iCs/>
+        </w:rPr>
+        <w:t xml:space="preserve"> de Symfony pour créer une entité, Symfony gère automatiquement la création de la clé primaire pour vous. Par défaut, une propriété id sera ajoutée à votre entité, qui sera utilisée comme clé primaire auto-incrémentée dans la base de données.</w:t>
       </w:r>
     </w:p>
     <w:p>
@@ -328,6 +421,36 @@
       <w:r>
         <w:t>J’ai lié les entités entre-elles en ajoutant la clé étrangère (donc en créant la colonne de la clé étrangère, sans la préfixer de id_).</w:t>
       </w:r>
+      <w:r>
+        <w:rPr>
+          <w:rStyle w:val="Appelnotedebasdep"/>
+        </w:rPr>
+        <w:footnoteReference w:id="1"/>
+      </w:r>
+    </w:p>
+    <w:p>
+      <w:pPr>
+        <w:pStyle w:val="Paragraphedeliste"/>
+        <w:numPr>
+          <w:ilvl w:val="0"/>
+          <w:numId w:val="1"/>
+        </w:numPr>
+        <w:jc w:val="both"/>
+      </w:pPr>
+      <w:r>
+        <w:lastRenderedPageBreak/>
+        <w:t xml:space="preserve">Ensuite, j’ai fait la migration de la BDD, donc c’est la 1ere cela a créé les tables et leurs colonnes dans PhpMyAdmin. </w:t>
+      </w:r>
+    </w:p>
+    <w:p>
+      <w:pPr>
+        <w:pStyle w:val="Paragraphedeliste"/>
+        <w:numPr>
+          <w:ilvl w:val="0"/>
+          <w:numId w:val="1"/>
+        </w:numPr>
+        <w:jc w:val="both"/>
+      </w:pPr>
     </w:p>
     <w:p>
       <w:pPr>
@@ -342,6 +465,63 @@
     </w:sectPr>
   </w:body>
 </w:document>
+</file>
+
+<file path=word/endnotes.xml><?xml version="1.0" encoding="utf-8"?>
+<w:endnotes xmlns:wpc="http://schemas.microsoft.com/office/word/2010/wordprocessingCanvas" xmlns:cx="http://schemas.microsoft.com/office/drawing/2014/chartex" xmlns:cx1="http://schemas.microsoft.com/office/drawing/2015/9/8/chartex" xmlns:cx2="http://schemas.microsoft.com/office/drawing/2015/10/21/chartex" xmlns:cx3="http://schemas.microsoft.com/office/drawing/2016/5/9/chartex" xmlns:cx4="http://schemas.microsoft.com/office/drawing/2016/5/10/chartex" xmlns:cx5="http://schemas.microsoft.com/office/drawing/2016/5/11/chartex" xmlns:cx6="http://schemas.microsoft.com/office/drawing/2016/5/12/chartex" xmlns:cx7="http://schemas.microsoft.com/office/drawing/2016/5/13/chartex" xmlns:cx8="http://schemas.microsoft.com/office/drawing/2016/5/14/chartex" xmlns:mc="http://schemas.openxmlformats.org/markup-compatibility/2006" xmlns:aink="http://schemas.microsoft.com/office/drawing/2016/ink" xmlns:am3d="http://schemas.microsoft.com/office/drawing/2017/model3d" xmlns:o="urn:schemas-microsoft-com:office:office" xmlns:oel="http://schemas.microsoft.com/office/2019/extlst" xmlns:r="http://schemas.openxmlformats.org/officeDocument/2006/relationships" xmlns:m="http://schemas.openxmlformats.org/officeDocument/2006/math" xmlns:v="urn:schemas-microsoft-com:vml" xmlns:wp14="http://schemas.microsoft.com/office/word/2010/wordprocessingDrawing" xmlns:wp="http://schemas.openxmlformats.org/drawingml/2006/wordprocessingDrawing" xmlns:w10="urn:schemas-microsoft-com:office:word" xmlns:w="http://schemas.openxmlformats.org/wordprocessingml/2006/main" xmlns:w14="http://schemas.microsoft.com/office/word/2010/wordml" xmlns:w15="http://schemas.microsoft.com/office/word/2012/wordml" xmlns:w16cex="http://schemas.microsoft.com/office/word/2018/wordml/cex" xmlns:w16cid="http://schemas.microsoft.com/office/word/2016/wordml/cid" xmlns:w16="http://schemas.microsoft.com/office/word/2018/wordml" xmlns:w16sdtdh="http://schemas.microsoft.com/office/word/2020/wordml/sdtdatahash" xmlns:w16se="http://schemas.microsoft.com/office/word/2015/wordml/symex" xmlns:wpg="http://schemas.microsoft.com/office/word/2010/wordprocessingGroup" xmlns:wpi="http://schemas.microsoft.com/office/word/2010/wordprocessingInk" xmlns:wne="http://schemas.microsoft.com/office/word/2006/wordml" xmlns:wps="http://schemas.microsoft.com/office/word/2010/wordprocessingShape" mc:Ignorable="w14 w15 w16se w16cid w16 w16cex w16sdtdh wp14">
+  <w:endnote w:type="separator" w:id="-1">
+    <w:p>
+      <w:r>
+        <w:separator/>
+      </w:r>
+    </w:p>
+  </w:endnote>
+  <w:endnote w:type="continuationSeparator" w:id="0">
+    <w:p>
+      <w:r>
+        <w:continuationSeparator/>
+      </w:r>
+    </w:p>
+  </w:endnote>
+</w:endnotes>
+</file>
+
+<file path=word/footnotes.xml><?xml version="1.0" encoding="utf-8"?>
+<w:footnotes xmlns:wpc="http://schemas.microsoft.com/office/word/2010/wordprocessingCanvas" xmlns:cx="http://schemas.microsoft.com/office/drawing/2014/chartex" xmlns:cx1="http://schemas.microsoft.com/office/drawing/2015/9/8/chartex" xmlns:cx2="http://schemas.microsoft.com/office/drawing/2015/10/21/chartex" xmlns:cx3="http://schemas.microsoft.com/office/drawing/2016/5/9/chartex" xmlns:cx4="http://schemas.microsoft.com/office/drawing/2016/5/10/chartex" xmlns:cx5="http://schemas.microsoft.com/office/drawing/2016/5/11/chartex" xmlns:cx6="http://schemas.microsoft.com/office/drawing/2016/5/12/chartex" xmlns:cx7="http://schemas.microsoft.com/office/drawing/2016/5/13/chartex" xmlns:cx8="http://schemas.microsoft.com/office/drawing/2016/5/14/chartex" xmlns:mc="http://schemas.openxmlformats.org/markup-compatibility/2006" xmlns:aink="http://schemas.microsoft.com/office/drawing/2016/ink" xmlns:am3d="http://schemas.microsoft.com/office/drawing/2017/model3d" xmlns:o="urn:schemas-microsoft-com:office:office" xmlns:oel="http://schemas.microsoft.com/office/2019/extlst" xmlns:r="http://schemas.openxmlformats.org/officeDocument/2006/relationships" xmlns:m="http://schemas.openxmlformats.org/officeDocument/2006/math" xmlns:v="urn:schemas-microsoft-com:vml" xmlns:wp14="http://schemas.microsoft.com/office/word/2010/wordprocessingDrawing" xmlns:wp="http://schemas.openxmlformats.org/drawingml/2006/wordprocessingDrawing" xmlns:w10="urn:schemas-microsoft-com:office:word" xmlns:w="http://schemas.openxmlformats.org/wordprocessingml/2006/main" xmlns:w14="http://schemas.microsoft.com/office/word/2010/wordml" xmlns:w15="http://schemas.microsoft.com/office/word/2012/wordml" xmlns:w16cex="http://schemas.microsoft.com/office/word/2018/wordml/cex" xmlns:w16cid="http://schemas.microsoft.com/office/word/2016/wordml/cid" xmlns:w16="http://schemas.microsoft.com/office/word/2018/wordml" xmlns:w16sdtdh="http://schemas.microsoft.com/office/word/2020/wordml/sdtdatahash" xmlns:w16se="http://schemas.microsoft.com/office/word/2015/wordml/symex" xmlns:wpg="http://schemas.microsoft.com/office/word/2010/wordprocessingGroup" xmlns:wpi="http://schemas.microsoft.com/office/word/2010/wordprocessingInk" xmlns:wne="http://schemas.microsoft.com/office/word/2006/wordml" xmlns:wps="http://schemas.microsoft.com/office/word/2010/wordprocessingShape" mc:Ignorable="w14 w15 w16se w16cid w16 w16cex w16sdtdh wp14">
+  <w:footnote w:type="separator" w:id="-1">
+    <w:p>
+      <w:r>
+        <w:separator/>
+      </w:r>
+    </w:p>
+  </w:footnote>
+  <w:footnote w:type="continuationSeparator" w:id="0">
+    <w:p>
+      <w:r>
+        <w:continuationSeparator/>
+      </w:r>
+    </w:p>
+  </w:footnote>
+  <w:footnote w:id="1">
+    <w:p>
+      <w:pPr>
+        <w:pStyle w:val="Notedebasdepage"/>
+      </w:pPr>
+      <w:r>
+        <w:rPr>
+          <w:rStyle w:val="Appelnotedebasdep"/>
+        </w:rPr>
+        <w:footnoteRef/>
+      </w:r>
+      <w:r>
+        <w:t xml:space="preserve"> </w:t>
+      </w:r>
+      <w:r>
+        <w:t>https://symfony.com/doc/current/the-fast-track/fr/8-doctrine.html</w:t>
+      </w:r>
+    </w:p>
+  </w:footnote>
+</w:footnotes>
 </file>
 
 <file path=word/numbering.xml><?xml version="1.0" encoding="utf-8"?>
@@ -948,6 +1128,42 @@
       <w:szCs w:val="20"/>
     </w:rPr>
   </w:style>
+  <w:style w:type="paragraph" w:styleId="Notedebasdepage">
+    <w:name w:val="footnote text"/>
+    <w:basedOn w:val="Normal"/>
+    <w:link w:val="NotedebasdepageCar"/>
+    <w:uiPriority w:val="99"/>
+    <w:semiHidden/>
+    <w:unhideWhenUsed/>
+    <w:rsid w:val="003D22B8"/>
+    <w:rPr>
+      <w:sz w:val="20"/>
+      <w:szCs w:val="20"/>
+    </w:rPr>
+  </w:style>
+  <w:style w:type="character" w:customStyle="1" w:styleId="NotedebasdepageCar">
+    <w:name w:val="Note de bas de page Car"/>
+    <w:basedOn w:val="Policepardfaut"/>
+    <w:link w:val="Notedebasdepage"/>
+    <w:uiPriority w:val="99"/>
+    <w:semiHidden/>
+    <w:rsid w:val="003D22B8"/>
+    <w:rPr>
+      <w:sz w:val="20"/>
+      <w:szCs w:val="20"/>
+    </w:rPr>
+  </w:style>
+  <w:style w:type="character" w:styleId="Appelnotedebasdep">
+    <w:name w:val="footnote reference"/>
+    <w:basedOn w:val="Policepardfaut"/>
+    <w:uiPriority w:val="99"/>
+    <w:semiHidden/>
+    <w:unhideWhenUsed/>
+    <w:rsid w:val="003D22B8"/>
+    <w:rPr>
+      <w:vertAlign w:val="superscript"/>
+    </w:rPr>
+  </w:style>
 </w:styles>
 </file>
 
@@ -1244,4 +1460,16 @@
     </a:ext>
   </a:extLst>
 </a:theme>
+</file>
+
+<file path=customXml/item1.xml><?xml version="1.0" encoding="utf-8"?>
+<b:Sources xmlns:b="http://schemas.openxmlformats.org/officeDocument/2006/bibliography" xmlns="http://schemas.openxmlformats.org/officeDocument/2006/bibliography" SelectedStyle="/APASixthEditionOfficeOnline.xsl" StyleName="APA" Version="6"/>
+</file>
+
+<file path=customXml/itemProps1.xml><?xml version="1.0" encoding="utf-8"?>
+<ds:datastoreItem xmlns:ds="http://schemas.openxmlformats.org/officeDocument/2006/customXml" ds:itemID="{BB72F672-A0B5-774D-ACB5-E4B528A126CE}">
+  <ds:schemaRefs>
+    <ds:schemaRef ds:uri="http://schemas.openxmlformats.org/officeDocument/2006/bibliography"/>
+  </ds:schemaRefs>
+</ds:datastoreItem>
 </file>
</xml_diff>

<commit_message>
User mis à jour avec hachage et roles
</commit_message>
<xml_diff>
--- a/myotherdocs/enonce.docx
+++ b/myotherdocs/enonce.docx
@@ -1151,6 +1151,285 @@
           <w:numId w:val="1"/>
         </w:numPr>
       </w:pPr>
+      <w:r>
+        <w:t xml:space="preserve">Créé les fixtures des </w:t>
+      </w:r>
+      <w:proofErr w:type="spellStart"/>
+      <w:r>
+        <w:t>Users</w:t>
+      </w:r>
+      <w:proofErr w:type="spellEnd"/>
+      <w:r>
+        <w:t xml:space="preserve"> </w:t>
+      </w:r>
+      <w:r>
+        <w:t xml:space="preserve">avec </w:t>
+      </w:r>
+      <w:r>
+        <w:t xml:space="preserve">composer </w:t>
+      </w:r>
+      <w:proofErr w:type="spellStart"/>
+      <w:r>
+        <w:t>require</w:t>
+      </w:r>
+      <w:proofErr w:type="spellEnd"/>
+      <w:r>
+        <w:t xml:space="preserve"> </w:t>
+      </w:r>
+      <w:proofErr w:type="spellStart"/>
+      <w:r>
+        <w:t>orm</w:t>
+      </w:r>
+      <w:proofErr w:type="spellEnd"/>
+      <w:r>
+        <w:t xml:space="preserve">-fixtures --dev     </w:t>
+      </w:r>
+      <w:r>
+        <w:t xml:space="preserve"> puis </w:t>
+      </w:r>
+      <w:proofErr w:type="spellStart"/>
+      <w:r>
+        <w:t>symfony</w:t>
+      </w:r>
+      <w:proofErr w:type="spellEnd"/>
+      <w:r>
+        <w:t xml:space="preserve"> console </w:t>
+      </w:r>
+      <w:proofErr w:type="spellStart"/>
+      <w:proofErr w:type="gramStart"/>
+      <w:r>
+        <w:t>make:fixtures</w:t>
+      </w:r>
+      <w:proofErr w:type="spellEnd"/>
+      <w:proofErr w:type="gramEnd"/>
+      <w:r>
+        <w:t xml:space="preserve">           </w:t>
+      </w:r>
+      <w:r>
+        <w:t xml:space="preserve">. </w:t>
+      </w:r>
+      <w:proofErr w:type="gramStart"/>
+      <w:r>
+        <w:t>il</w:t>
+      </w:r>
+      <w:proofErr w:type="gramEnd"/>
+      <w:r>
+        <w:t xml:space="preserve"> faut créer l’objet, nourrir les setters et hacher les MDP</w:t>
+      </w:r>
+      <w:r>
+        <w:rPr>
+          <w:rStyle w:val="Appelnotedebasdep"/>
+        </w:rPr>
+        <w:footnoteReference w:id="5"/>
+      </w:r>
+      <w:r>
+        <w:t xml:space="preserve">, pour cela j’ai utilisé </w:t>
+      </w:r>
+      <w:r>
+        <w:t xml:space="preserve">composer </w:t>
+      </w:r>
+      <w:proofErr w:type="spellStart"/>
+      <w:r>
+        <w:t>require</w:t>
+      </w:r>
+      <w:proofErr w:type="spellEnd"/>
+      <w:r>
+        <w:t xml:space="preserve"> </w:t>
+      </w:r>
+      <w:proofErr w:type="spellStart"/>
+      <w:r>
+        <w:t>symfony</w:t>
+      </w:r>
+      <w:proofErr w:type="spellEnd"/>
+      <w:r>
+        <w:t>/</w:t>
+      </w:r>
+      <w:proofErr w:type="spellStart"/>
+      <w:r>
+        <w:t>password-hasher</w:t>
+      </w:r>
+      <w:proofErr w:type="spellEnd"/>
+      <w:r>
+        <w:tab/>
+      </w:r>
+      <w:r>
+        <w:tab/>
+        <w:t xml:space="preserve">et implémenté la méthode magique dans </w:t>
+      </w:r>
+      <w:proofErr w:type="spellStart"/>
+      <w:r>
+        <w:t>AppFixtures</w:t>
+      </w:r>
+      <w:proofErr w:type="spellEnd"/>
+      <w:r>
+        <w:t xml:space="preserve"> &amp; modifié User : </w:t>
+      </w:r>
+    </w:p>
+    <w:p>
+      <w:pPr>
+        <w:pStyle w:val="Paragraphedeliste"/>
+      </w:pPr>
+      <w:r>
+        <w:drawing>
+          <wp:inline distT="0" distB="0" distL="0" distR="0" wp14:anchorId="1EAC729B" wp14:editId="63FCD87F">
+            <wp:extent cx="5760720" cy="5760720"/>
+            <wp:effectExtent l="0" t="0" r="5080" b="5080"/>
+            <wp:docPr id="261947979" name="Image 1"/>
+            <wp:cNvGraphicFramePr>
+              <a:graphicFrameLocks xmlns:a="http://schemas.openxmlformats.org/drawingml/2006/main" noChangeAspect="1"/>
+            </wp:cNvGraphicFramePr>
+            <a:graphic xmlns:a="http://schemas.openxmlformats.org/drawingml/2006/main">
+              <a:graphicData uri="http://schemas.openxmlformats.org/drawingml/2006/picture">
+                <pic:pic xmlns:pic="http://schemas.openxmlformats.org/drawingml/2006/picture">
+                  <pic:nvPicPr>
+                    <pic:cNvPr id="261947979" name=""/>
+                    <pic:cNvPicPr/>
+                  </pic:nvPicPr>
+                  <pic:blipFill>
+                    <a:blip r:embed="rId15"/>
+                    <a:stretch>
+                      <a:fillRect/>
+                    </a:stretch>
+                  </pic:blipFill>
+                  <pic:spPr>
+                    <a:xfrm>
+                      <a:off x="0" y="0"/>
+                      <a:ext cx="5760720" cy="5760720"/>
+                    </a:xfrm>
+                    <a:prstGeom prst="rect">
+                      <a:avLst/>
+                    </a:prstGeom>
+                  </pic:spPr>
+                </pic:pic>
+              </a:graphicData>
+            </a:graphic>
+          </wp:inline>
+        </w:drawing>
+      </w:r>
+      <w:r>
+        <w:t xml:space="preserve"> </w:t>
+      </w:r>
+    </w:p>
+    <w:p>
+      <w:pPr>
+        <w:pStyle w:val="Paragraphedeliste"/>
+      </w:pPr>
+      <w:r>
+        <w:lastRenderedPageBreak/>
+        <w:drawing>
+          <wp:inline distT="0" distB="0" distL="0" distR="0" wp14:anchorId="14343FD9" wp14:editId="5ABE3E93">
+            <wp:extent cx="5760720" cy="3935730"/>
+            <wp:effectExtent l="0" t="0" r="5080" b="1270"/>
+            <wp:docPr id="884742936" name="Image 1"/>
+            <wp:cNvGraphicFramePr>
+              <a:graphicFrameLocks xmlns:a="http://schemas.openxmlformats.org/drawingml/2006/main" noChangeAspect="1"/>
+            </wp:cNvGraphicFramePr>
+            <a:graphic xmlns:a="http://schemas.openxmlformats.org/drawingml/2006/main">
+              <a:graphicData uri="http://schemas.openxmlformats.org/drawingml/2006/picture">
+                <pic:pic xmlns:pic="http://schemas.openxmlformats.org/drawingml/2006/picture">
+                  <pic:nvPicPr>
+                    <pic:cNvPr id="884742936" name=""/>
+                    <pic:cNvPicPr/>
+                  </pic:nvPicPr>
+                  <pic:blipFill>
+                    <a:blip r:embed="rId16"/>
+                    <a:stretch>
+                      <a:fillRect/>
+                    </a:stretch>
+                  </pic:blipFill>
+                  <pic:spPr>
+                    <a:xfrm>
+                      <a:off x="0" y="0"/>
+                      <a:ext cx="5760720" cy="3935730"/>
+                    </a:xfrm>
+                    <a:prstGeom prst="rect">
+                      <a:avLst/>
+                    </a:prstGeom>
+                  </pic:spPr>
+                </pic:pic>
+              </a:graphicData>
+            </a:graphic>
+          </wp:inline>
+        </w:drawing>
+      </w:r>
+    </w:p>
+    <w:p/>
+    <w:p>
+      <w:pPr>
+        <w:pStyle w:val="Paragraphedeliste"/>
+        <w:numPr>
+          <w:ilvl w:val="0"/>
+          <w:numId w:val="1"/>
+        </w:numPr>
+      </w:pPr>
+      <w:r>
+        <w:t>Créé les rôles</w:t>
+      </w:r>
+      <w:r>
+        <w:t xml:space="preserve"> si ce n’est pas déjà fait. </w:t>
+      </w:r>
+      <w:r>
+        <w:rPr>
+          <w:highlight w:val="yellow"/>
+        </w:rPr>
+        <w:t xml:space="preserve">En fait, il faut dès le départ utiliser </w:t>
+      </w:r>
+      <w:proofErr w:type="spellStart"/>
+      <w:proofErr w:type="gramStart"/>
+      <w:r>
+        <w:rPr>
+          <w:highlight w:val="yellow"/>
+        </w:rPr>
+        <w:t>make:</w:t>
+      </w:r>
+      <w:proofErr w:type="gramEnd"/>
+      <w:r>
+        <w:rPr>
+          <w:highlight w:val="yellow"/>
+        </w:rPr>
+        <w:t>user</w:t>
+      </w:r>
+      <w:proofErr w:type="spellEnd"/>
+      <w:r>
+        <w:rPr>
+          <w:highlight w:val="yellow"/>
+        </w:rPr>
+        <w:t xml:space="preserve">  </w:t>
+      </w:r>
+      <w:r>
+        <w:rPr>
+          <w:highlight w:val="yellow"/>
+        </w:rPr>
+        <w:t xml:space="preserve">pour avoir la gestion des </w:t>
+      </w:r>
+      <w:proofErr w:type="spellStart"/>
+      <w:r>
+        <w:rPr>
+          <w:highlight w:val="yellow"/>
+        </w:rPr>
+        <w:t>roles</w:t>
+      </w:r>
+      <w:proofErr w:type="spellEnd"/>
+      <w:r>
+        <w:rPr>
+          <w:highlight w:val="yellow"/>
+        </w:rPr>
+        <w:t xml:space="preserve"> et du hachage du </w:t>
+      </w:r>
+      <w:proofErr w:type="spellStart"/>
+      <w:r>
+        <w:rPr>
+          <w:highlight w:val="yellow"/>
+        </w:rPr>
+        <w:t>password</w:t>
+      </w:r>
+      <w:proofErr w:type="spellEnd"/>
+      <w:r>
+        <w:rPr>
+          <w:highlight w:val="yellow"/>
+        </w:rPr>
+        <w:t xml:space="preserve"> intégré.</w:t>
+      </w:r>
     </w:p>
     <w:sectPr>
       <w:pgSz w:w="11906" w:h="16838"/>
@@ -1270,6 +1549,25 @@
       </w:r>
       <w:r>
         <w:t>https://youtu.be/XPXrNI-fux4</w:t>
+      </w:r>
+    </w:p>
+  </w:footnote>
+  <w:footnote w:id="5">
+    <w:p>
+      <w:pPr>
+        <w:pStyle w:val="Notedebasdepage"/>
+      </w:pPr>
+      <w:r>
+        <w:rPr>
+          <w:rStyle w:val="Appelnotedebasdep"/>
+        </w:rPr>
+        <w:footnoteRef/>
+      </w:r>
+      <w:r>
+        <w:t xml:space="preserve"> </w:t>
+      </w:r>
+      <w:r>
+        <w:t>https://openclassrooms.com/fr/courses/7709361-construisez-une-api-rest-avec-symfony/7795148-authentifiez-et-autorisez-les-utilisateurs-de-l-api-avec-jwt</w:t>
       </w:r>
     </w:p>
   </w:footnote>

</xml_diff>

<commit_message>
Fixtures Users et BDD ok
</commit_message>
<xml_diff>
--- a/myotherdocs/enonce.docx
+++ b/myotherdocs/enonce.docx
@@ -1271,10 +1271,10 @@
       </w:pPr>
       <w:r>
         <w:drawing>
-          <wp:inline distT="0" distB="0" distL="0" distR="0" wp14:anchorId="1EAC729B" wp14:editId="63FCD87F">
-            <wp:extent cx="5760720" cy="5760720"/>
-            <wp:effectExtent l="0" t="0" r="5080" b="5080"/>
-            <wp:docPr id="261947979" name="Image 1"/>
+          <wp:inline distT="0" distB="0" distL="0" distR="0" wp14:anchorId="2C0987D8" wp14:editId="1F35CEAC">
+            <wp:extent cx="5760720" cy="5899785"/>
+            <wp:effectExtent l="0" t="0" r="5080" b="5715"/>
+            <wp:docPr id="206795222" name="Image 1"/>
             <wp:cNvGraphicFramePr>
               <a:graphicFrameLocks xmlns:a="http://schemas.openxmlformats.org/drawingml/2006/main" noChangeAspect="1"/>
             </wp:cNvGraphicFramePr>
@@ -1282,7 +1282,7 @@
               <a:graphicData uri="http://schemas.openxmlformats.org/drawingml/2006/picture">
                 <pic:pic xmlns:pic="http://schemas.openxmlformats.org/drawingml/2006/picture">
                   <pic:nvPicPr>
-                    <pic:cNvPr id="261947979" name=""/>
+                    <pic:cNvPr id="206795222" name=""/>
                     <pic:cNvPicPr/>
                   </pic:nvPicPr>
                   <pic:blipFill>
@@ -1294,7 +1294,7 @@
                   <pic:spPr>
                     <a:xfrm>
                       <a:off x="0" y="0"/>
-                      <a:ext cx="5760720" cy="5760720"/>
+                      <a:ext cx="5760720" cy="5899785"/>
                     </a:xfrm>
                     <a:prstGeom prst="rect">
                       <a:avLst/>
@@ -1430,6 +1430,159 @@
         </w:rPr>
         <w:t xml:space="preserve"> intégré.</w:t>
       </w:r>
+    </w:p>
+    <w:p>
+      <w:pPr>
+        <w:pStyle w:val="Paragraphedeliste"/>
+        <w:numPr>
+          <w:ilvl w:val="0"/>
+          <w:numId w:val="1"/>
+        </w:numPr>
+      </w:pPr>
+      <w:r>
+        <w:t>Chargé les fixtures pour entrer les utilisateurs en BDD.</w:t>
+      </w:r>
+    </w:p>
+    <w:p>
+      <w:pPr>
+        <w:pStyle w:val="Paragraphedeliste"/>
+        <w:numPr>
+          <w:ilvl w:val="0"/>
+          <w:numId w:val="1"/>
+        </w:numPr>
+      </w:pPr>
+      <w:r>
+        <w:t>Pour la prochaine fois :</w:t>
+      </w:r>
+      <w:r>
+        <w:t xml:space="preserve"> </w:t>
+      </w:r>
+    </w:p>
+    <w:p>
+      <w:pPr>
+        <w:pStyle w:val="Paragraphedeliste"/>
+        <w:numPr>
+          <w:ilvl w:val="1"/>
+          <w:numId w:val="1"/>
+        </w:numPr>
+      </w:pPr>
+      <w:proofErr w:type="gramStart"/>
+      <w:r>
+        <w:t>vérifier</w:t>
+      </w:r>
+      <w:proofErr w:type="gramEnd"/>
+      <w:r>
+        <w:t xml:space="preserve"> que le JWT </w:t>
+      </w:r>
+      <w:r>
+        <w:t>est</w:t>
+      </w:r>
+      <w:r>
+        <w:t xml:space="preserve"> OK avec le tuto </w:t>
+      </w:r>
+      <w:proofErr w:type="spellStart"/>
+      <w:r>
+        <w:t>OpenClassrooms</w:t>
+      </w:r>
+      <w:proofErr w:type="spellEnd"/>
+      <w:r>
+        <w:t>, sachant qu’on y explique aussi comment faire les vérifications avec Postman</w:t>
+      </w:r>
+      <w:r>
+        <w:t xml:space="preserve"> ( </w:t>
+      </w:r>
+      <w:hyperlink r:id="rId17" w:history="1">
+        <w:r>
+          <w:rPr>
+            <w:rStyle w:val="Lienhypertexte"/>
+          </w:rPr>
+          <w:t>https://openclassrooms.com/fr/courses/7709361-construisez-une-api-rest-avec-symfony/7795148-authentifiez-et-autorisez-les-utilisateurs-de-l-api-avec-jwt</w:t>
+        </w:r>
+      </w:hyperlink>
+      <w:r>
+        <w:t xml:space="preserve"> )</w:t>
+      </w:r>
+      <w:r>
+        <w:t xml:space="preserve"> </w:t>
+      </w:r>
+    </w:p>
+    <w:p>
+      <w:pPr>
+        <w:pStyle w:val="Paragraphedeliste"/>
+        <w:numPr>
+          <w:ilvl w:val="1"/>
+          <w:numId w:val="1"/>
+        </w:numPr>
+      </w:pPr>
+      <w:proofErr w:type="gramStart"/>
+      <w:r>
+        <w:t>vérifier</w:t>
+      </w:r>
+      <w:proofErr w:type="gramEnd"/>
+      <w:r>
+        <w:t xml:space="preserve"> que la sécurité est OK ( </w:t>
+      </w:r>
+      <w:hyperlink r:id="rId18" w:history="1">
+        <w:r>
+          <w:rPr>
+            <w:rStyle w:val="Lienhypertexte"/>
+          </w:rPr>
+          <w:t>https://openclassrooms.com/fr/courses/7709361-construisez-une-api-rest-avec-symfony/7795190-creez-une-api-avec-api-platform</w:t>
+        </w:r>
+      </w:hyperlink>
+      <w:r>
+        <w:t xml:space="preserve"> )</w:t>
+      </w:r>
+    </w:p>
+    <w:p>
+      <w:pPr>
+        <w:pStyle w:val="Paragraphedeliste"/>
+        <w:numPr>
+          <w:ilvl w:val="1"/>
+          <w:numId w:val="1"/>
+        </w:numPr>
+      </w:pPr>
+      <w:proofErr w:type="gramStart"/>
+      <w:r>
+        <w:t>voir</w:t>
+      </w:r>
+      <w:proofErr w:type="gramEnd"/>
+      <w:r>
+        <w:t xml:space="preserve"> la vidéo de </w:t>
+      </w:r>
+      <w:proofErr w:type="spellStart"/>
+      <w:r>
+        <w:t>grafikart</w:t>
+      </w:r>
+      <w:proofErr w:type="spellEnd"/>
+      <w:r>
+        <w:t xml:space="preserve"> pour faire un </w:t>
+      </w:r>
+      <w:proofErr w:type="spellStart"/>
+      <w:r>
+        <w:t>authenticator</w:t>
+      </w:r>
+      <w:proofErr w:type="spellEnd"/>
+      <w:r>
+        <w:t xml:space="preserve"> et le configurer ( </w:t>
+      </w:r>
+      <w:hyperlink r:id="rId19" w:history="1">
+        <w:r>
+          <w:rPr>
+            <w:rStyle w:val="Lienhypertexte"/>
+          </w:rPr>
+          <w:t>https://grafikart.fr/tutoriels/symfony-api-authenticator-2196#autoplay</w:t>
+        </w:r>
+      </w:hyperlink>
+      <w:r>
+        <w:t xml:space="preserve"> )</w:t>
+      </w:r>
+    </w:p>
+    <w:p>
+      <w:pPr>
+        <w:pStyle w:val="Paragraphedeliste"/>
+        <w:ind w:left="1440"/>
+      </w:pPr>
     </w:p>
     <w:sectPr>
       <w:pgSz w:w="11906" w:h="16838"/>

</xml_diff>